<commit_message>
Add feature for robot connection in documentation
</commit_message>
<xml_diff>
--- a/documentation/2_CahierDesCharges.docx
+++ b/documentation/2_CahierDesCharges.docx
@@ -255,7 +255,7 @@
           <w:r>
             <w:fldChar w:fldCharType="separate"/>
           </w:r>
-          <w:hyperlink w:anchor="_Toc216439450" w:history="1">
+          <w:hyperlink w:anchor="_Toc216966280" w:history="1">
             <w:r>
               <w:rPr>
                 <w:rStyle w:val="Lienhypertexte"/>
@@ -297,7 +297,7 @@
                 <w:noProof/>
                 <w:webHidden/>
               </w:rPr>
-              <w:instrText xml:space="preserve"> PAGEREF _Toc216439450 \h </w:instrText>
+              <w:instrText xml:space="preserve"> PAGEREF _Toc216966280 \h </w:instrText>
             </w:r>
             <w:r>
               <w:rPr>
@@ -341,7 +341,7 @@
               <w:lang w:eastAsia="fr-CH"/>
             </w:rPr>
           </w:pPr>
-          <w:hyperlink w:anchor="_Toc216439451" w:history="1">
+          <w:hyperlink w:anchor="_Toc216966281" w:history="1">
             <w:r>
               <w:rPr>
                 <w:rStyle w:val="Lienhypertexte"/>
@@ -383,7 +383,7 @@
                 <w:noProof/>
                 <w:webHidden/>
               </w:rPr>
-              <w:instrText xml:space="preserve"> PAGEREF _Toc216439451 \h </w:instrText>
+              <w:instrText xml:space="preserve"> PAGEREF _Toc216966281 \h </w:instrText>
             </w:r>
             <w:r>
               <w:rPr>
@@ -427,7 +427,7 @@
               <w:lang w:eastAsia="fr-CH"/>
             </w:rPr>
           </w:pPr>
-          <w:hyperlink w:anchor="_Toc216439452" w:history="1">
+          <w:hyperlink w:anchor="_Toc216966282" w:history="1">
             <w:r>
               <w:rPr>
                 <w:rStyle w:val="Lienhypertexte"/>
@@ -469,7 +469,7 @@
                 <w:noProof/>
                 <w:webHidden/>
               </w:rPr>
-              <w:instrText xml:space="preserve"> PAGEREF _Toc216439452 \h </w:instrText>
+              <w:instrText xml:space="preserve"> PAGEREF _Toc216966282 \h </w:instrText>
             </w:r>
             <w:r>
               <w:rPr>
@@ -513,7 +513,7 @@
               <w:lang w:eastAsia="fr-CH"/>
             </w:rPr>
           </w:pPr>
-          <w:hyperlink w:anchor="_Toc216439453" w:history="1">
+          <w:hyperlink w:anchor="_Toc216966283" w:history="1">
             <w:r>
               <w:rPr>
                 <w:rStyle w:val="Lienhypertexte"/>
@@ -555,7 +555,7 @@
                 <w:noProof/>
                 <w:webHidden/>
               </w:rPr>
-              <w:instrText xml:space="preserve"> PAGEREF _Toc216439453 \h </w:instrText>
+              <w:instrText xml:space="preserve"> PAGEREF _Toc216966283 \h </w:instrText>
             </w:r>
             <w:r>
               <w:rPr>
@@ -599,7 +599,7 @@
               <w:lang w:eastAsia="fr-CH"/>
             </w:rPr>
           </w:pPr>
-          <w:hyperlink w:anchor="_Toc216439454" w:history="1">
+          <w:hyperlink w:anchor="_Toc216966284" w:history="1">
             <w:r>
               <w:rPr>
                 <w:rStyle w:val="Lienhypertexte"/>
@@ -641,7 +641,7 @@
                 <w:noProof/>
                 <w:webHidden/>
               </w:rPr>
-              <w:instrText xml:space="preserve"> PAGEREF _Toc216439454 \h </w:instrText>
+              <w:instrText xml:space="preserve"> PAGEREF _Toc216966284 \h </w:instrText>
             </w:r>
             <w:r>
               <w:rPr>
@@ -685,7 +685,7 @@
               <w:lang w:eastAsia="fr-CH"/>
             </w:rPr>
           </w:pPr>
-          <w:hyperlink w:anchor="_Toc216439455" w:history="1">
+          <w:hyperlink w:anchor="_Toc216966285" w:history="1">
             <w:r>
               <w:rPr>
                 <w:rStyle w:val="Lienhypertexte"/>
@@ -727,7 +727,7 @@
                 <w:noProof/>
                 <w:webHidden/>
               </w:rPr>
-              <w:instrText xml:space="preserve"> PAGEREF _Toc216439455 \h </w:instrText>
+              <w:instrText xml:space="preserve"> PAGEREF _Toc216966285 \h </w:instrText>
             </w:r>
             <w:r>
               <w:rPr>
@@ -771,7 +771,7 @@
               <w:lang w:eastAsia="fr-CH"/>
             </w:rPr>
           </w:pPr>
-          <w:hyperlink w:anchor="_Toc216439456" w:history="1">
+          <w:hyperlink w:anchor="_Toc216966286" w:history="1">
             <w:r>
               <w:rPr>
                 <w:rStyle w:val="Lienhypertexte"/>
@@ -813,7 +813,7 @@
                 <w:noProof/>
                 <w:webHidden/>
               </w:rPr>
-              <w:instrText xml:space="preserve"> PAGEREF _Toc216439456 \h </w:instrText>
+              <w:instrText xml:space="preserve"> PAGEREF _Toc216966286 \h </w:instrText>
             </w:r>
             <w:r>
               <w:rPr>
@@ -857,7 +857,7 @@
               <w:lang w:eastAsia="fr-CH"/>
             </w:rPr>
           </w:pPr>
-          <w:hyperlink w:anchor="_Toc216439457" w:history="1">
+          <w:hyperlink w:anchor="_Toc216966287" w:history="1">
             <w:r>
               <w:rPr>
                 <w:rStyle w:val="Lienhypertexte"/>
@@ -899,7 +899,7 @@
                 <w:noProof/>
                 <w:webHidden/>
               </w:rPr>
-              <w:instrText xml:space="preserve"> PAGEREF _Toc216439457 \h </w:instrText>
+              <w:instrText xml:space="preserve"> PAGEREF _Toc216966287 \h </w:instrText>
             </w:r>
             <w:r>
               <w:rPr>
@@ -943,7 +943,7 @@
               <w:lang w:eastAsia="fr-CH"/>
             </w:rPr>
           </w:pPr>
-          <w:hyperlink w:anchor="_Toc216439458" w:history="1">
+          <w:hyperlink w:anchor="_Toc216966288" w:history="1">
             <w:r>
               <w:rPr>
                 <w:rStyle w:val="Lienhypertexte"/>
@@ -985,7 +985,7 @@
                 <w:noProof/>
                 <w:webHidden/>
               </w:rPr>
-              <w:instrText xml:space="preserve"> PAGEREF _Toc216439458 \h </w:instrText>
+              <w:instrText xml:space="preserve"> PAGEREF _Toc216966288 \h </w:instrText>
             </w:r>
             <w:r>
               <w:rPr>
@@ -1037,7 +1037,7 @@
       <w:pPr>
         <w:pStyle w:val="Titre1"/>
       </w:pPr>
-      <w:bookmarkStart w:id="0" w:name="_Toc216439450"/>
+      <w:bookmarkStart w:id="0" w:name="_Toc216966280"/>
       <w:commentRangeStart w:id="1"/>
       <w:r>
         <w:lastRenderedPageBreak/>
@@ -1068,7 +1068,7 @@
       <w:pPr>
         <w:pStyle w:val="Titre1"/>
       </w:pPr>
-      <w:bookmarkStart w:id="2" w:name="_Toc216439451"/>
+      <w:bookmarkStart w:id="2" w:name="_Toc216966281"/>
       <w:commentRangeStart w:id="3"/>
       <w:r>
         <w:t>Contexte</w:t>
@@ -1219,7 +1219,7 @@
       <w:pPr>
         <w:pStyle w:val="Titre1"/>
       </w:pPr>
-      <w:bookmarkStart w:id="4" w:name="_Toc216439452"/>
+      <w:bookmarkStart w:id="4" w:name="_Toc216966282"/>
       <w:commentRangeStart w:id="5"/>
       <w:r>
         <w:t>Objectifs du projet</w:t>
@@ -1429,7 +1429,7 @@
       <w:pPr>
         <w:pStyle w:val="Titre1"/>
       </w:pPr>
-      <w:bookmarkStart w:id="6" w:name="_Toc216439453"/>
+      <w:bookmarkStart w:id="6" w:name="_Toc216966283"/>
       <w:commentRangeStart w:id="7"/>
       <w:r>
         <w:lastRenderedPageBreak/>
@@ -1489,7 +1489,7 @@
       <w:pPr>
         <w:pStyle w:val="Titre1"/>
       </w:pPr>
-      <w:bookmarkStart w:id="8" w:name="_Toc216439454"/>
+      <w:bookmarkStart w:id="8" w:name="_Toc216966284"/>
       <w:commentRangeStart w:id="9"/>
       <w:r>
         <w:t>Fonctionnalités</w:t>
@@ -1507,11 +1507,14 @@
     </w:p>
     <w:p>
       <w:pPr>
-        <w:rPr>
-          <w:i/>
-          <w:iCs/>
-        </w:rPr>
-      </w:pPr>
+        <w:numPr>
+          <w:ilvl w:val="0"/>
+          <w:numId w:val="26"/>
+        </w:numPr>
+      </w:pPr>
+      <w:r>
+        <w:t>Connexion avec le robot</w:t>
+      </w:r>
     </w:p>
     <w:p>
       <w:pPr>
@@ -2001,7 +2004,7 @@
       <w:pPr>
         <w:pStyle w:val="Titre1"/>
       </w:pPr>
-      <w:bookmarkStart w:id="10" w:name="_Toc216439455"/>
+      <w:bookmarkStart w:id="10" w:name="_Toc216966285"/>
       <w:commentRangeStart w:id="11"/>
       <w:r>
         <w:lastRenderedPageBreak/>
@@ -2260,7 +2263,7 @@
       <w:pPr>
         <w:pStyle w:val="Titre1"/>
       </w:pPr>
-      <w:bookmarkStart w:id="12" w:name="_Toc216439456"/>
+      <w:bookmarkStart w:id="12" w:name="_Toc216966286"/>
       <w:commentRangeStart w:id="13"/>
       <w:r>
         <w:t>Périmètre du projet</w:t>
@@ -2460,7 +2463,7 @@
       <w:pPr>
         <w:pStyle w:val="Titre1"/>
       </w:pPr>
-      <w:bookmarkStart w:id="14" w:name="_Toc216439457"/>
+      <w:bookmarkStart w:id="14" w:name="_Toc216966287"/>
       <w:r>
         <w:lastRenderedPageBreak/>
         <w:t>Analyse des risques</w:t>
@@ -3330,7 +3333,7 @@
       <w:pPr>
         <w:pStyle w:val="Titre1"/>
       </w:pPr>
-      <w:bookmarkStart w:id="15" w:name="_Toc216439458"/>
+      <w:bookmarkStart w:id="15" w:name="_Toc216966288"/>
       <w:commentRangeStart w:id="16"/>
       <w:r>
         <w:t>Ressources nécessaires</w:t>
@@ -9007,6 +9010,26 @@
 </file>
 
 <file path=customXml/item2.xml><?xml version="1.0" encoding="utf-8"?>
+<?mso-contentType ?>
+<FormTemplates xmlns="http://schemas.microsoft.com/sharepoint/v3/contenttype/forms">
+  <Display>DocumentLibraryForm</Display>
+  <Edit>DocumentLibraryForm</Edit>
+  <New>DocumentLibraryForm</New>
+</FormTemplates>
+</file>
+
+<file path=customXml/item3.xml><?xml version="1.0" encoding="utf-8"?>
+<p:properties xmlns:p="http://schemas.microsoft.com/office/2006/metadata/properties" xmlns:xsi="http://www.w3.org/2001/XMLSchema-instance" xmlns:pc="http://schemas.microsoft.com/office/infopath/2007/PartnerControls">
+  <documentManagement>
+    <TaxCatchAll xmlns="3b60234b-33e6-42ae-ae88-ba7d4a3eedfd" xsi:nil="true"/>
+    <lcf76f155ced4ddcb4097134ff3c332f xmlns="8afaa137-8a18-4908-97f4-35fc924e5a91">
+      <Terms xmlns="http://schemas.microsoft.com/office/infopath/2007/PartnerControls"/>
+    </lcf76f155ced4ddcb4097134ff3c332f>
+  </documentManagement>
+</p:properties>
+</file>
+
+<file path=customXml/item4.xml><?xml version="1.0" encoding="utf-8"?>
 <ct:contentTypeSchema xmlns:ct="http://schemas.microsoft.com/office/2006/metadata/contentType" xmlns:ma="http://schemas.microsoft.com/office/2006/metadata/properties/metaAttributes" ct:_="" ma:_="" ma:contentTypeName="Document" ma:contentTypeID="0x0101006BD0882D7B13D249A8B88997E24B9140" ma:contentTypeVersion="14" ma:contentTypeDescription="Crée un document." ma:contentTypeScope="" ma:versionID="3865b25f2bf2a035dbe7787239b3f11c">
   <xsd:schema xmlns:xsd="http://www.w3.org/2001/XMLSchema" xmlns:xs="http://www.w3.org/2001/XMLSchema" xmlns:p="http://schemas.microsoft.com/office/2006/metadata/properties" xmlns:ns2="8afaa137-8a18-4908-97f4-35fc924e5a91" xmlns:ns3="3b60234b-33e6-42ae-ae88-ba7d4a3eedfd" targetNamespace="http://schemas.microsoft.com/office/2006/metadata/properties" ma:root="true" ma:fieldsID="718f9f7ddd2530d56a17ab9424d0abda" ns2:_="" ns3:_="">
     <xsd:import namespace="8afaa137-8a18-4908-97f4-35fc924e5a91"/>
@@ -9219,26 +9242,6 @@
 </ct:contentTypeSchema>
 </file>
 
-<file path=customXml/item3.xml><?xml version="1.0" encoding="utf-8"?>
-<p:properties xmlns:p="http://schemas.microsoft.com/office/2006/metadata/properties" xmlns:xsi="http://www.w3.org/2001/XMLSchema-instance" xmlns:pc="http://schemas.microsoft.com/office/infopath/2007/PartnerControls">
-  <documentManagement>
-    <TaxCatchAll xmlns="3b60234b-33e6-42ae-ae88-ba7d4a3eedfd" xsi:nil="true"/>
-    <lcf76f155ced4ddcb4097134ff3c332f xmlns="8afaa137-8a18-4908-97f4-35fc924e5a91">
-      <Terms xmlns="http://schemas.microsoft.com/office/infopath/2007/PartnerControls"/>
-    </lcf76f155ced4ddcb4097134ff3c332f>
-  </documentManagement>
-</p:properties>
-</file>
-
-<file path=customXml/item4.xml><?xml version="1.0" encoding="utf-8"?>
-<?mso-contentType ?>
-<FormTemplates xmlns="http://schemas.microsoft.com/sharepoint/v3/contenttype/forms">
-  <Display>DocumentLibraryForm</Display>
-  <Edit>DocumentLibraryForm</Edit>
-  <New>DocumentLibraryForm</New>
-</FormTemplates>
-</file>
-
 <file path=customXml/itemProps1.xml><?xml version="1.0" encoding="utf-8"?>
 <ds:datastoreItem xmlns:ds="http://schemas.openxmlformats.org/officeDocument/2006/customXml" ds:itemID="{D8F54381-BD4A-41B2-A994-BE31C5D6EC25}">
   <ds:schemaRefs>
@@ -9248,6 +9251,25 @@
 </file>
 
 <file path=customXml/itemProps2.xml><?xml version="1.0" encoding="utf-8"?>
+<ds:datastoreItem xmlns:ds="http://schemas.openxmlformats.org/officeDocument/2006/customXml" ds:itemID="{EC2CF862-9FEA-4BB0-95CB-CCA64579FADC}">
+  <ds:schemaRefs>
+    <ds:schemaRef ds:uri="http://schemas.microsoft.com/sharepoint/v3/contenttype/forms"/>
+  </ds:schemaRefs>
+</ds:datastoreItem>
+</file>
+
+<file path=customXml/itemProps3.xml><?xml version="1.0" encoding="utf-8"?>
+<ds:datastoreItem xmlns:ds="http://schemas.openxmlformats.org/officeDocument/2006/customXml" ds:itemID="{D3B9BD5F-75C5-4843-8975-F1CF56C3D2D2}">
+  <ds:schemaRefs>
+    <ds:schemaRef ds:uri="http://schemas.microsoft.com/office/2006/metadata/properties"/>
+    <ds:schemaRef ds:uri="http://schemas.microsoft.com/office/infopath/2007/PartnerControls"/>
+    <ds:schemaRef ds:uri="3b60234b-33e6-42ae-ae88-ba7d4a3eedfd"/>
+    <ds:schemaRef ds:uri="8afaa137-8a18-4908-97f4-35fc924e5a91"/>
+  </ds:schemaRefs>
+</ds:datastoreItem>
+</file>
+
+<file path=customXml/itemProps4.xml><?xml version="1.0" encoding="utf-8"?>
 <ds:datastoreItem xmlns:ds="http://schemas.openxmlformats.org/officeDocument/2006/customXml" ds:itemID="{12FE8821-DBF4-4D0D-BBF9-6F47D689E3B2}">
   <ds:schemaRefs>
     <ds:schemaRef ds:uri="http://schemas.microsoft.com/office/2006/metadata/contentType"/>
@@ -9264,23 +9286,4 @@
     <ds:schemaRef ds:uri="http://schemas.microsoft.com/internal/obd"/>
   </ds:schemaRefs>
 </ds:datastoreItem>
-</file>
-
-<file path=customXml/itemProps3.xml><?xml version="1.0" encoding="utf-8"?>
-<ds:datastoreItem xmlns:ds="http://schemas.openxmlformats.org/officeDocument/2006/customXml" ds:itemID="{D3B9BD5F-75C5-4843-8975-F1CF56C3D2D2}">
-  <ds:schemaRefs>
-    <ds:schemaRef ds:uri="http://schemas.microsoft.com/office/2006/metadata/properties"/>
-    <ds:schemaRef ds:uri="http://schemas.microsoft.com/office/infopath/2007/PartnerControls"/>
-    <ds:schemaRef ds:uri="3b60234b-33e6-42ae-ae88-ba7d4a3eedfd"/>
-    <ds:schemaRef ds:uri="8afaa137-8a18-4908-97f4-35fc924e5a91"/>
-  </ds:schemaRefs>
-</ds:datastoreItem>
-</file>
-
-<file path=customXml/itemProps4.xml><?xml version="1.0" encoding="utf-8"?>
-<ds:datastoreItem xmlns:ds="http://schemas.openxmlformats.org/officeDocument/2006/customXml" ds:itemID="{EC2CF862-9FEA-4BB0-95CB-CCA64579FADC}">
-  <ds:schemaRefs>
-    <ds:schemaRef ds:uri="http://schemas.microsoft.com/sharepoint/v3/contenttype/forms"/>
-  </ds:schemaRefs>
-</ds:datastoreItem>
 </file>
</xml_diff>